<commit_message>
Updated Network Communication.docx Added CSCE 431 SRS Part1.pdf
</commit_message>
<xml_diff>
--- a/Documentation/Network Communication.docx
+++ b/Documentation/Network Communication.docx
@@ -8,6 +8,20 @@
       </w:pPr>
       <w:r>
         <w:t>Network Communication</w:t>
+      </w:r>
+    </w:p>
+    <w:p>
+      <w:r>
+        <w:t>I’m proposing that we use JSON for the network communication. Using TCP sockets, we will transmit strings formatted as JSON objects which are a</w:t>
+      </w:r>
+      <w:r>
+        <w:t>n industry recognized standard, and which should be easy to parse using a library (</w:t>
+      </w:r>
+      <w:r>
+        <w:t>System.Runtime.Serialization.Json</w:t>
+      </w:r>
+      <w:r>
+        <w:t xml:space="preserve">). </w:t>
       </w:r>
     </w:p>
     <w:p>
@@ -78,8 +92,16 @@
             <w:tcW w:w="3192" w:type="dxa"/>
           </w:tcPr>
           <w:p>
-            <w:r>
-              <w:t>(Listen)</w:t>
+            <w:pPr>
+              <w:rPr>
+                <w:color w:val="0070C0"/>
+              </w:rPr>
+            </w:pPr>
+            <w:r>
+              <w:rPr>
+                <w:color w:val="0070C0"/>
+              </w:rPr>
+              <w:t>Waiting for connections</w:t>
             </w:r>
           </w:p>
         </w:tc>
@@ -156,21 +178,29 @@
       <w:pPr>
         <w:pStyle w:val="Heading2"/>
       </w:pPr>
+    </w:p>
+    <w:p>
+      <w:pPr>
+        <w:pStyle w:val="Heading2"/>
+      </w:pPr>
       <w:r>
-        <w:lastRenderedPageBreak/>
         <w:t>Identification</w:t>
       </w:r>
     </w:p>
     <w:p>
       <w:pPr>
+        <w:pStyle w:val="Heading3"/>
         <w:sectPr>
           <w:type w:val="continuous"/>
           <w:pgSz w:w="12240" w:h="15840"/>
           <w:pgMar w:top="1440" w:right="1440" w:bottom="1440" w:left="1440" w:header="720" w:footer="720" w:gutter="0"/>
-          <w:cols w:num="2" w:space="720"/>
+          <w:cols w:space="720"/>
           <w:docGrid w:linePitch="360"/>
         </w:sectPr>
       </w:pPr>
+      <w:r>
+        <w:t>Existing User</w:t>
+      </w:r>
     </w:p>
     <w:tbl>
       <w:tblPr>
@@ -179,13 +209,13 @@
         <w:tblLook w:val="04A0"/>
       </w:tblPr>
       <w:tblGrid>
-        <w:gridCol w:w="2268"/>
-        <w:gridCol w:w="2268"/>
+        <w:gridCol w:w="5148"/>
+        <w:gridCol w:w="4320"/>
       </w:tblGrid>
       <w:tr>
         <w:tc>
           <w:tcPr>
-            <w:tcW w:w="2268" w:type="dxa"/>
+            <w:tcW w:w="5148" w:type="dxa"/>
           </w:tcPr>
           <w:p>
             <w:pPr>
@@ -204,7 +234,7 @@
         </w:tc>
         <w:tc>
           <w:tcPr>
-            <w:tcW w:w="2268" w:type="dxa"/>
+            <w:tcW w:w="4320" w:type="dxa"/>
           </w:tcPr>
           <w:p>
             <w:pPr>
@@ -224,32 +254,63 @@
       <w:tr>
         <w:tc>
           <w:tcPr>
-            <w:tcW w:w="2268" w:type="dxa"/>
-          </w:tcPr>
-          <w:p>
-            <w:pPr>
-              <w:rPr>
-                <w:color w:val="FF0000"/>
-              </w:rPr>
-            </w:pPr>
-            <w:r>
-              <w:rPr>
-                <w:color w:val="FF0000"/>
-              </w:rPr>
-              <w:t>{“CONNECT”:  “</w:t>
+            <w:tcW w:w="5148" w:type="dxa"/>
+          </w:tcPr>
+          <w:p>
+            <w:pPr>
+              <w:rPr>
+                <w:color w:val="FF0000"/>
+              </w:rPr>
+            </w:pPr>
+            <w:r>
+              <w:rPr>
+                <w:color w:val="FF0000"/>
+              </w:rPr>
+              <w:t xml:space="preserve">{“CONNECT”:  </w:t>
+            </w:r>
+            <w:r>
+              <w:rPr>
+                <w:color w:val="FF0000"/>
+              </w:rPr>
+              <w:t xml:space="preserve">{“USERNAME: </w:t>
+            </w:r>
+            <w:r>
+              <w:rPr>
+                <w:color w:val="FF0000"/>
+              </w:rPr>
+              <w:t>“</w:t>
             </w:r>
             <w:r>
               <w:rPr>
                 <w:i/>
                 <w:color w:val="FF0000"/>
               </w:rPr>
-              <w:t>username”}</w:t>
-            </w:r>
-          </w:p>
-        </w:tc>
-        <w:tc>
-          <w:tcPr>
-            <w:tcW w:w="2268" w:type="dxa"/>
+              <w:t>username</w:t>
+            </w:r>
+            <w:r>
+              <w:rPr>
+                <w:color w:val="FF0000"/>
+              </w:rPr>
+              <w:t>”, “PASSWORD”: “</w:t>
+            </w:r>
+            <w:r>
+              <w:rPr>
+                <w:i/>
+                <w:color w:val="FF0000"/>
+              </w:rPr>
+              <w:t>password</w:t>
+            </w:r>
+            <w:r>
+              <w:rPr>
+                <w:color w:val="FF0000"/>
+              </w:rPr>
+              <w:t>”} }</w:t>
+            </w:r>
+          </w:p>
+        </w:tc>
+        <w:tc>
+          <w:tcPr>
+            <w:tcW w:w="4320" w:type="dxa"/>
           </w:tcPr>
           <w:p/>
         </w:tc>
@@ -257,20 +318,84 @@
       <w:tr>
         <w:tc>
           <w:tcPr>
-            <w:tcW w:w="2268" w:type="dxa"/>
+            <w:tcW w:w="5148" w:type="dxa"/>
           </w:tcPr>
           <w:p/>
         </w:tc>
         <w:tc>
           <w:tcPr>
-            <w:tcW w:w="2268" w:type="dxa"/>
-          </w:tcPr>
-          <w:p/>
+            <w:tcW w:w="4320" w:type="dxa"/>
+          </w:tcPr>
+          <w:p>
+            <w:pPr>
+              <w:rPr>
+                <w:color w:val="FF0000"/>
+              </w:rPr>
+            </w:pPr>
+            <w:r>
+              <w:rPr>
+                <w:color w:val="FF0000"/>
+              </w:rPr>
+              <w:t>{“JOINED”: “</w:t>
+            </w:r>
+            <w:r>
+              <w:rPr>
+                <w:i/>
+                <w:color w:val="FF0000"/>
+              </w:rPr>
+              <w:t>num_connected_users</w:t>
+            </w:r>
+            <w:r>
+              <w:rPr>
+                <w:color w:val="FF0000"/>
+              </w:rPr>
+              <w:t>” }</w:t>
+            </w:r>
+          </w:p>
+        </w:tc>
+      </w:tr>
+      <w:tr>
+        <w:tc>
+          <w:tcPr>
+            <w:tcW w:w="5148" w:type="dxa"/>
+          </w:tcPr>
+          <w:p>
+            <w:pPr>
+              <w:rPr>
+                <w:color w:val="0070C0"/>
+              </w:rPr>
+            </w:pPr>
+            <w:r>
+              <w:rPr>
+                <w:color w:val="0070C0"/>
+              </w:rPr>
+              <w:t>Waiting for pairing</w:t>
+            </w:r>
+          </w:p>
+        </w:tc>
+        <w:tc>
+          <w:tcPr>
+            <w:tcW w:w="4320" w:type="dxa"/>
+          </w:tcPr>
+          <w:p>
+            <w:pPr>
+              <w:rPr>
+                <w:color w:val="FF0000"/>
+              </w:rPr>
+            </w:pPr>
+          </w:p>
         </w:tc>
       </w:tr>
     </w:tbl>
     <w:p/>
-    <w:p/>
+    <w:p>
+      <w:pPr>
+        <w:pStyle w:val="Heading3"/>
+      </w:pPr>
+      <w:r>
+        <w:t>New User</w:t>
+      </w:r>
+    </w:p>
     <w:tbl>
       <w:tblPr>
         <w:tblStyle w:val="TableGrid"/>
@@ -278,13 +403,13 @@
         <w:tblLook w:val="04A0"/>
       </w:tblPr>
       <w:tblGrid>
-        <w:gridCol w:w="2268"/>
-        <w:gridCol w:w="2268"/>
+        <w:gridCol w:w="5148"/>
+        <w:gridCol w:w="4346"/>
       </w:tblGrid>
       <w:tr>
         <w:tc>
           <w:tcPr>
-            <w:tcW w:w="2268" w:type="dxa"/>
+            <w:tcW w:w="5148" w:type="dxa"/>
           </w:tcPr>
           <w:p>
             <w:pPr>
@@ -296,14 +421,13 @@
               <w:rPr>
                 <w:b/>
               </w:rPr>
-              <w:lastRenderedPageBreak/>
               <w:t>Client</w:t>
             </w:r>
           </w:p>
         </w:tc>
         <w:tc>
           <w:tcPr>
-            <w:tcW w:w="2268" w:type="dxa"/>
+            <w:tcW w:w="4346" w:type="dxa"/>
           </w:tcPr>
           <w:p>
             <w:pPr>
@@ -323,7 +447,7 @@
       <w:tr>
         <w:tc>
           <w:tcPr>
-            <w:tcW w:w="2268" w:type="dxa"/>
+            <w:tcW w:w="5148" w:type="dxa"/>
           </w:tcPr>
           <w:p>
             <w:pPr>
@@ -361,13 +485,51 @@
               <w:rPr>
                 <w:color w:val="FF0000"/>
               </w:rPr>
-              <w:t>, “QUALIFIER1”: “</w:t>
+              <w:t xml:space="preserve">, </w:t>
+            </w:r>
+            <w:r>
+              <w:rPr>
+                <w:color w:val="FF0000"/>
+              </w:rPr>
+              <w:t>“PASSWORD”: “</w:t>
             </w:r>
             <w:r>
               <w:rPr>
                 <w:i/>
                 <w:color w:val="FF0000"/>
               </w:rPr>
+              <w:t>password</w:t>
+            </w:r>
+            <w:r>
+              <w:rPr>
+                <w:color w:val="FF0000"/>
+              </w:rPr>
+              <w:t>”, “CLASS”: “</w:t>
+            </w:r>
+            <w:r>
+              <w:rPr>
+                <w:i/>
+                <w:color w:val="FF0000"/>
+              </w:rPr>
+              <w:t>class_name</w:t>
+            </w:r>
+            <w:r>
+              <w:rPr>
+                <w:color w:val="FF0000"/>
+              </w:rPr>
+              <w:t xml:space="preserve">”, </w:t>
+            </w:r>
+            <w:r>
+              <w:rPr>
+                <w:color w:val="FF0000"/>
+              </w:rPr>
+              <w:t>“QUALIFIER1”: “</w:t>
+            </w:r>
+            <w:r>
+              <w:rPr>
+                <w:i/>
+                <w:color w:val="FF0000"/>
+              </w:rPr>
               <w:t>qualifier1</w:t>
             </w:r>
             <w:r>
@@ -380,7 +542,7 @@
         </w:tc>
         <w:tc>
           <w:tcPr>
-            <w:tcW w:w="2268" w:type="dxa"/>
+            <w:tcW w:w="4346" w:type="dxa"/>
           </w:tcPr>
           <w:p/>
         </w:tc>
@@ -388,15 +550,78 @@
       <w:tr>
         <w:tc>
           <w:tcPr>
-            <w:tcW w:w="2268" w:type="dxa"/>
-          </w:tcPr>
-          <w:p/>
-        </w:tc>
-        <w:tc>
-          <w:tcPr>
-            <w:tcW w:w="2268" w:type="dxa"/>
-          </w:tcPr>
-          <w:p/>
+            <w:tcW w:w="5148" w:type="dxa"/>
+          </w:tcPr>
+          <w:p>
+            <w:pPr>
+              <w:rPr>
+                <w:color w:val="0070C0"/>
+              </w:rPr>
+            </w:pPr>
+          </w:p>
+        </w:tc>
+        <w:tc>
+          <w:tcPr>
+            <w:tcW w:w="4346" w:type="dxa"/>
+          </w:tcPr>
+          <w:p>
+            <w:pPr>
+              <w:rPr>
+                <w:color w:val="FF0000"/>
+              </w:rPr>
+            </w:pPr>
+            <w:r>
+              <w:rPr>
+                <w:color w:val="FF0000"/>
+              </w:rPr>
+              <w:t>{“JOINED”: “</w:t>
+            </w:r>
+            <w:r>
+              <w:rPr>
+                <w:i/>
+                <w:color w:val="FF0000"/>
+              </w:rPr>
+              <w:t>num_connected_users</w:t>
+            </w:r>
+            <w:r>
+              <w:rPr>
+                <w:color w:val="FF0000"/>
+              </w:rPr>
+              <w:t>” }</w:t>
+            </w:r>
+          </w:p>
+        </w:tc>
+      </w:tr>
+      <w:tr>
+        <w:tc>
+          <w:tcPr>
+            <w:tcW w:w="5148" w:type="dxa"/>
+          </w:tcPr>
+          <w:p>
+            <w:pPr>
+              <w:rPr>
+                <w:color w:val="0070C0"/>
+              </w:rPr>
+            </w:pPr>
+            <w:r>
+              <w:rPr>
+                <w:color w:val="0070C0"/>
+              </w:rPr>
+              <w:t>Waiting for pairing</w:t>
+            </w:r>
+          </w:p>
+        </w:tc>
+        <w:tc>
+          <w:tcPr>
+            <w:tcW w:w="4346" w:type="dxa"/>
+          </w:tcPr>
+          <w:p>
+            <w:pPr>
+              <w:rPr>
+                <w:color w:val="FF0000"/>
+              </w:rPr>
+            </w:pPr>
+          </w:p>
         </w:tc>
       </w:tr>
     </w:tbl>
@@ -406,32 +631,226 @@
           <w:type w:val="continuous"/>
           <w:pgSz w:w="12240" w:h="15840"/>
           <w:pgMar w:top="1440" w:right="1440" w:bottom="1440" w:left="1440" w:header="720" w:footer="720" w:gutter="0"/>
-          <w:cols w:num="2" w:space="720"/>
+          <w:cols w:space="720"/>
           <w:docGrid w:linePitch="360"/>
         </w:sectPr>
       </w:pPr>
     </w:p>
-    <w:p/>
+    <w:p>
+      <w:pPr>
+        <w:pStyle w:val="Heading2"/>
+      </w:pPr>
+    </w:p>
     <w:p>
       <w:pPr>
         <w:pStyle w:val="Heading2"/>
       </w:pPr>
       <w:r>
-        <w:t>Next Section</w:t>
+        <w:t>Begin Game</w:t>
       </w:r>
     </w:p>
+    <w:tbl>
+      <w:tblPr>
+        <w:tblStyle w:val="TableGrid"/>
+        <w:tblW w:w="0" w:type="auto"/>
+        <w:tblLook w:val="04A0"/>
+      </w:tblPr>
+      <w:tblGrid>
+        <w:gridCol w:w="5148"/>
+        <w:gridCol w:w="4346"/>
+      </w:tblGrid>
+      <w:tr>
+        <w:tc>
+          <w:tcPr>
+            <w:tcW w:w="5148" w:type="dxa"/>
+          </w:tcPr>
+          <w:p>
+            <w:pPr>
+              <w:rPr>
+                <w:b/>
+              </w:rPr>
+            </w:pPr>
+            <w:r>
+              <w:rPr>
+                <w:b/>
+              </w:rPr>
+              <w:t>Client</w:t>
+            </w:r>
+          </w:p>
+        </w:tc>
+        <w:tc>
+          <w:tcPr>
+            <w:tcW w:w="4346" w:type="dxa"/>
+          </w:tcPr>
+          <w:p>
+            <w:pPr>
+              <w:rPr>
+                <w:b/>
+              </w:rPr>
+            </w:pPr>
+            <w:r>
+              <w:rPr>
+                <w:b/>
+              </w:rPr>
+              <w:t>Server</w:t>
+            </w:r>
+          </w:p>
+        </w:tc>
+      </w:tr>
+      <w:tr>
+        <w:tc>
+          <w:tcPr>
+            <w:tcW w:w="5148" w:type="dxa"/>
+          </w:tcPr>
+          <w:p>
+            <w:pPr>
+              <w:rPr>
+                <w:color w:val="FF0000"/>
+              </w:rPr>
+            </w:pPr>
+          </w:p>
+        </w:tc>
+        <w:tc>
+          <w:tcPr>
+            <w:tcW w:w="4346" w:type="dxa"/>
+          </w:tcPr>
+          <w:p>
+            <w:pPr>
+              <w:rPr>
+                <w:color w:val="FF0000"/>
+              </w:rPr>
+            </w:pPr>
+            <w:r>
+              <w:rPr>
+                <w:color w:val="FF0000"/>
+              </w:rPr>
+              <w:t>{“STARTGAME”: {“OPPONENT”: {“USERNAME”: “</w:t>
+            </w:r>
+            <w:r>
+              <w:rPr>
+                <w:i/>
+                <w:color w:val="FF0000"/>
+              </w:rPr>
+              <w:t>username</w:t>
+            </w:r>
+            <w:r>
+              <w:rPr>
+                <w:color w:val="FF0000"/>
+              </w:rPr>
+              <w:t>”, “LEVEL”: “</w:t>
+            </w:r>
+            <w:r>
+              <w:rPr>
+                <w:i/>
+                <w:color w:val="FF0000"/>
+              </w:rPr>
+              <w:t>level</w:t>
+            </w:r>
+            <w:r>
+              <w:rPr>
+                <w:color w:val="FF0000"/>
+              </w:rPr>
+              <w:t>”, etc. }, “</w:t>
+            </w:r>
+            <w:r>
+              <w:rPr>
+                <w:color w:val="FF0000"/>
+              </w:rPr>
+              <w:t>PORT”: “</w:t>
+            </w:r>
+            <w:r>
+              <w:rPr>
+                <w:i/>
+                <w:color w:val="FF0000"/>
+              </w:rPr>
+              <w:t>game_port</w:t>
+            </w:r>
+            <w:r>
+              <w:rPr>
+                <w:color w:val="FF0000"/>
+              </w:rPr>
+              <w:t>”</w:t>
+            </w:r>
+            <w:r>
+              <w:rPr>
+                <w:color w:val="FF0000"/>
+              </w:rPr>
+              <w:t xml:space="preserve"> } }</w:t>
+            </w:r>
+          </w:p>
+        </w:tc>
+      </w:tr>
+      <w:tr>
+        <w:tc>
+          <w:tcPr>
+            <w:tcW w:w="5148" w:type="dxa"/>
+          </w:tcPr>
+          <w:p>
+            <w:pPr>
+              <w:rPr>
+                <w:color w:val="FF0000"/>
+              </w:rPr>
+            </w:pPr>
+            <w:r>
+              <w:rPr>
+                <w:color w:val="FF0000"/>
+              </w:rPr>
+              <w:t>{“ACCEPT”: “”}</w:t>
+            </w:r>
+          </w:p>
+        </w:tc>
+        <w:tc>
+          <w:tcPr>
+            <w:tcW w:w="4346" w:type="dxa"/>
+          </w:tcPr>
+          <w:p>
+            <w:pPr>
+              <w:rPr>
+                <w:color w:val="FF0000"/>
+              </w:rPr>
+            </w:pPr>
+          </w:p>
+        </w:tc>
+      </w:tr>
+      <w:tr>
+        <w:tc>
+          <w:tcPr>
+            <w:tcW w:w="5148" w:type="dxa"/>
+          </w:tcPr>
+          <w:p>
+            <w:pPr>
+              <w:rPr>
+                <w:color w:val="0070C0"/>
+              </w:rPr>
+            </w:pPr>
+          </w:p>
+        </w:tc>
+        <w:tc>
+          <w:tcPr>
+            <w:tcW w:w="4346" w:type="dxa"/>
+          </w:tcPr>
+          <w:p>
+            <w:pPr>
+              <w:rPr>
+                <w:color w:val="FF0000"/>
+              </w:rPr>
+            </w:pPr>
+          </w:p>
+        </w:tc>
+      </w:tr>
+    </w:tbl>
+    <w:p/>
     <w:p/>
     <w:p>
       <w:r>
         <w:t>To be continued…</w:t>
       </w:r>
     </w:p>
-    <w:p/>
     <w:sectPr>
       <w:type w:val="continuous"/>
       <w:pgSz w:w="12240" w:h="15840"/>
       <w:pgMar w:top="1440" w:right="1440" w:bottom="1440" w:left="1440" w:header="720" w:footer="720" w:gutter="0"/>
-      <w:cols w:num="2" w:space="720"/>
+      <w:cols w:space="720"/>
       <w:docGrid w:linePitch="360"/>
     </w:sectPr>
   </w:body>
@@ -646,10 +1065,31 @@
       <w:szCs w:val="26"/>
     </w:rPr>
   </w:style>
+  <w:style w:type="paragraph" w:styleId="Heading3">
+    <w:name w:val="heading 3"/>
+    <w:basedOn w:val="Normal"/>
+    <w:next w:val="Normal"/>
+    <w:link w:val="Heading3Char"/>
+    <w:uiPriority w:val="9"/>
+    <w:unhideWhenUsed/>
+    <w:qFormat/>
+    <w:rsid w:val="00840784"/>
+    <w:pPr>
+      <w:keepNext/>
+      <w:keepLines/>
+      <w:spacing w:before="200" w:after="0"/>
+      <w:outlineLvl w:val="2"/>
+    </w:pPr>
+    <w:rPr>
+      <w:rFonts w:asciiTheme="majorHAnsi" w:eastAsiaTheme="majorEastAsia" w:hAnsiTheme="majorHAnsi" w:cstheme="majorBidi"/>
+      <w:b/>
+      <w:bCs/>
+      <w:color w:val="4F81BD" w:themeColor="accent1"/>
+    </w:rPr>
+  </w:style>
   <w:style w:type="character" w:default="1" w:styleId="DefaultParagraphFont">
     <w:name w:val="Default Paragraph Font"/>
     <w:uiPriority w:val="1"/>
-    <w:semiHidden/>
     <w:unhideWhenUsed/>
   </w:style>
   <w:style w:type="table" w:default="1" w:styleId="TableNormal">
@@ -758,6 +1198,49 @@
       <w:rFonts w:ascii="Tahoma" w:hAnsi="Tahoma" w:cs="Tahoma"/>
       <w:sz w:val="16"/>
       <w:szCs w:val="16"/>
+    </w:rPr>
+  </w:style>
+  <w:style w:type="character" w:customStyle="1" w:styleId="Heading3Char">
+    <w:name w:val="Heading 3 Char"/>
+    <w:basedOn w:val="DefaultParagraphFont"/>
+    <w:link w:val="Heading3"/>
+    <w:uiPriority w:val="9"/>
+    <w:rsid w:val="00840784"/>
+    <w:rPr>
+      <w:rFonts w:asciiTheme="majorHAnsi" w:eastAsiaTheme="majorEastAsia" w:hAnsiTheme="majorHAnsi" w:cstheme="majorBidi"/>
+      <w:b/>
+      <w:bCs/>
+      <w:color w:val="4F81BD" w:themeColor="accent1"/>
+    </w:rPr>
+  </w:style>
+  <w:style w:type="paragraph" w:styleId="HTMLPreformatted">
+    <w:name w:val="HTML Preformatted"/>
+    <w:basedOn w:val="Normal"/>
+    <w:link w:val="HTMLPreformattedChar"/>
+    <w:uiPriority w:val="99"/>
+    <w:semiHidden/>
+    <w:unhideWhenUsed/>
+    <w:rsid w:val="004D30E1"/>
+    <w:pPr>
+      <w:spacing w:after="0" w:line="240" w:lineRule="auto"/>
+    </w:pPr>
+    <w:rPr>
+      <w:rFonts w:ascii="Consolas" w:hAnsi="Consolas"/>
+      <w:sz w:val="20"/>
+      <w:szCs w:val="20"/>
+    </w:rPr>
+  </w:style>
+  <w:style w:type="character" w:customStyle="1" w:styleId="HTMLPreformattedChar">
+    <w:name w:val="HTML Preformatted Char"/>
+    <w:basedOn w:val="DefaultParagraphFont"/>
+    <w:link w:val="HTMLPreformatted"/>
+    <w:uiPriority w:val="99"/>
+    <w:semiHidden/>
+    <w:rsid w:val="004D30E1"/>
+    <w:rPr>
+      <w:rFonts w:ascii="Consolas" w:hAnsi="Consolas"/>
+      <w:sz w:val="20"/>
+      <w:szCs w:val="20"/>
     </w:rPr>
   </w:style>
 </w:styles>

</xml_diff>